<commit_message>
final functionality added; program should be finished
</commit_message>
<xml_diff>
--- a/Midterm Project Events Planning.docx
+++ b/Midterm Project Events Planning.docx
@@ -54,15 +54,15 @@
         <w:tblLook w:firstRow="1" w:noVBand="1" w:lastRow="0" w:firstColumn="1" w:lastColumn="0" w:noHBand="0" w:val="04a0"/>
       </w:tblPr>
       <w:tblGrid>
-        <w:gridCol w:w="2117"/>
-        <w:gridCol w:w="2126"/>
+        <w:gridCol w:w="2115"/>
+        <w:gridCol w:w="2128"/>
         <w:gridCol w:w="5107"/>
       </w:tblGrid>
       <w:tr>
         <w:trPr/>
         <w:tc>
           <w:tcPr>
-            <w:tcW w:w="2117" w:type="dxa"/>
+            <w:tcW w:w="2115" w:type="dxa"/>
             <w:tcBorders/>
           </w:tcPr>
           <w:p>
@@ -94,7 +94,7 @@
         </w:tc>
         <w:tc>
           <w:tcPr>
-            <w:tcW w:w="2126" w:type="dxa"/>
+            <w:tcW w:w="2128" w:type="dxa"/>
             <w:tcBorders/>
           </w:tcPr>
           <w:p>
@@ -161,7 +161,7 @@
         <w:trPr/>
         <w:tc>
           <w:tcPr>
-            <w:tcW w:w="2117" w:type="dxa"/>
+            <w:tcW w:w="2115" w:type="dxa"/>
             <w:tcBorders/>
           </w:tcPr>
           <w:p>
@@ -193,7 +193,7 @@
         </w:tc>
         <w:tc>
           <w:tcPr>
-            <w:tcW w:w="2126" w:type="dxa"/>
+            <w:tcW w:w="2128" w:type="dxa"/>
             <w:tcBorders/>
           </w:tcPr>
           <w:p>
@@ -236,21 +236,24 @@
               <w:spacing w:lineRule="auto" w:line="240" w:before="0" w:after="0"/>
               <w:jc w:val="left"/>
               <w:rPr>
-                <w:rFonts w:ascii="Calibri" w:hAnsi="Calibri" w:eastAsia="Calibri" w:cs=""/>
-                <w:kern w:val="0"/>
-                <w:sz w:val="22"/>
-                <w:szCs w:val="22"/>
-                <w:lang w:val="en-US" w:eastAsia="en-US" w:bidi="ar-SA"/>
-              </w:rPr>
-            </w:pPr>
-            <w:r>
-              <w:rPr>
-                <w:rFonts w:eastAsia="Calibri" w:cs=""/>
-                <w:kern w:val="0"/>
-                <w:sz w:val="22"/>
-                <w:szCs w:val="22"/>
-                <w:lang w:val="en-US" w:eastAsia="en-US" w:bidi="ar-SA"/>
-              </w:rPr>
+                <w:rFonts w:ascii="Calibri" w:hAnsi="Calibri" w:eastAsia="Calibri" w:cs="" w:asciiTheme="minorHAnsi" w:cstheme="minorBidi" w:eastAsiaTheme="minorHAnsi" w:hAnsiTheme="minorHAnsi"/>
+                <w:color w:val="auto"/>
+                <w:kern w:val="0"/>
+                <w:sz w:val="22"/>
+                <w:szCs w:val="22"/>
+                <w:lang w:val="en-US" w:eastAsia="en-US" w:bidi="ar-SA"/>
+              </w:rPr>
+            </w:pPr>
+            <w:r>
+              <w:rPr>
+                <w:rFonts w:eastAsia="Calibri" w:cs="" w:cstheme="minorBidi" w:eastAsiaTheme="minorHAnsi"/>
+                <w:color w:val="auto"/>
+                <w:kern w:val="0"/>
+                <w:sz w:val="22"/>
+                <w:szCs w:val="22"/>
+                <w:lang w:val="en-US" w:eastAsia="en-US" w:bidi="ar-SA"/>
+              </w:rPr>
+              <w:t>call btnClear_Click()</w:t>
             </w:r>
           </w:p>
         </w:tc>
@@ -259,7 +262,7 @@
         <w:trPr/>
         <w:tc>
           <w:tcPr>
-            <w:tcW w:w="2117" w:type="dxa"/>
+            <w:tcW w:w="2115" w:type="dxa"/>
             <w:tcBorders/>
           </w:tcPr>
           <w:p>
@@ -291,7 +294,7 @@
         </w:tc>
         <w:tc>
           <w:tcPr>
-            <w:tcW w:w="2126" w:type="dxa"/>
+            <w:tcW w:w="2128" w:type="dxa"/>
             <w:tcBorders/>
           </w:tcPr>
           <w:p>
@@ -342,7 +345,14 @@
               </w:rPr>
             </w:pPr>
             <w:r>
-              <w:rPr/>
+              <w:rPr>
+                <w:rFonts w:eastAsia="Calibri" w:cs=""/>
+                <w:kern w:val="0"/>
+                <w:sz w:val="22"/>
+                <w:szCs w:val="22"/>
+                <w:lang w:val="en-US" w:eastAsia="en-US" w:bidi="ar-SA"/>
+              </w:rPr>
+              <w:t>should be operated externally</w:t>
             </w:r>
           </w:p>
         </w:tc>
@@ -351,7 +361,7 @@
         <w:trPr/>
         <w:tc>
           <w:tcPr>
-            <w:tcW w:w="2117" w:type="dxa"/>
+            <w:tcW w:w="2115" w:type="dxa"/>
             <w:tcBorders>
               <w:top w:val="nil"/>
             </w:tcBorders>
@@ -379,13 +389,13 @@
                 <w:szCs w:val="22"/>
                 <w:lang w:val="en-US" w:eastAsia="en-US" w:bidi="ar-SA"/>
               </w:rPr>
-              <w:t>radInToM</w:t>
-            </w:r>
-          </w:p>
-        </w:tc>
-        <w:tc>
-          <w:tcPr>
-            <w:tcW w:w="2126" w:type="dxa"/>
+              <w:t>lblResult</w:t>
+            </w:r>
+          </w:p>
+        </w:tc>
+        <w:tc>
+          <w:tcPr>
+            <w:tcW w:w="2128" w:type="dxa"/>
             <w:tcBorders>
               <w:top w:val="nil"/>
             </w:tcBorders>
@@ -447,6 +457,7 @@
                 <w:szCs w:val="22"/>
                 <w:lang w:val="en-US" w:eastAsia="en-US" w:bidi="ar-SA"/>
               </w:rPr>
+              <w:t>should be operated externally</w:t>
             </w:r>
           </w:p>
         </w:tc>
@@ -455,7 +466,7 @@
         <w:trPr/>
         <w:tc>
           <w:tcPr>
-            <w:tcW w:w="2117" w:type="dxa"/>
+            <w:tcW w:w="2115" w:type="dxa"/>
             <w:tcBorders>
               <w:top w:val="nil"/>
             </w:tcBorders>
@@ -483,13 +494,13 @@
                 <w:szCs w:val="22"/>
                 <w:lang w:val="en-US" w:eastAsia="en-US" w:bidi="ar-SA"/>
               </w:rPr>
-              <w:t>radMToIn</w:t>
-            </w:r>
-          </w:p>
-        </w:tc>
-        <w:tc>
-          <w:tcPr>
-            <w:tcW w:w="2126" w:type="dxa"/>
+              <w:t>radInToM</w:t>
+            </w:r>
+          </w:p>
+        </w:tc>
+        <w:tc>
+          <w:tcPr>
+            <w:tcW w:w="2128" w:type="dxa"/>
             <w:tcBorders>
               <w:top w:val="nil"/>
             </w:tcBorders>
@@ -551,6 +562,7 @@
                 <w:szCs w:val="22"/>
                 <w:lang w:val="en-US" w:eastAsia="en-US" w:bidi="ar-SA"/>
               </w:rPr>
+              <w:t>should be operated externally</w:t>
             </w:r>
           </w:p>
         </w:tc>
@@ -559,7 +571,7 @@
         <w:trPr/>
         <w:tc>
           <w:tcPr>
-            <w:tcW w:w="2117" w:type="dxa"/>
+            <w:tcW w:w="2115" w:type="dxa"/>
             <w:tcBorders>
               <w:top w:val="nil"/>
             </w:tcBorders>
@@ -587,13 +599,13 @@
                 <w:szCs w:val="22"/>
                 <w:lang w:val="en-US" w:eastAsia="en-US" w:bidi="ar-SA"/>
               </w:rPr>
-              <w:t>btnConvert</w:t>
-            </w:r>
-          </w:p>
-        </w:tc>
-        <w:tc>
-          <w:tcPr>
-            <w:tcW w:w="2126" w:type="dxa"/>
+              <w:t>radMToIn</w:t>
+            </w:r>
+          </w:p>
+        </w:tc>
+        <w:tc>
+          <w:tcPr>
+            <w:tcW w:w="2128" w:type="dxa"/>
             <w:tcBorders>
               <w:top w:val="nil"/>
             </w:tcBorders>
@@ -621,7 +633,7 @@
                 <w:szCs w:val="22"/>
                 <w:lang w:val="en-US" w:eastAsia="en-US" w:bidi="ar-SA"/>
               </w:rPr>
-              <w:t>click</w:t>
+              <w:t>none</w:t>
             </w:r>
           </w:p>
         </w:tc>
@@ -655,6 +667,7 @@
                 <w:szCs w:val="22"/>
                 <w:lang w:val="en-US" w:eastAsia="en-US" w:bidi="ar-SA"/>
               </w:rPr>
+              <w:t>should be operated externally</w:t>
             </w:r>
           </w:p>
         </w:tc>
@@ -663,7 +676,7 @@
         <w:trPr/>
         <w:tc>
           <w:tcPr>
-            <w:tcW w:w="2117" w:type="dxa"/>
+            <w:tcW w:w="2115" w:type="dxa"/>
             <w:tcBorders>
               <w:top w:val="nil"/>
             </w:tcBorders>
@@ -691,13 +704,13 @@
                 <w:szCs w:val="22"/>
                 <w:lang w:val="en-US" w:eastAsia="en-US" w:bidi="ar-SA"/>
               </w:rPr>
-              <w:t>btnClear</w:t>
-            </w:r>
-          </w:p>
-        </w:tc>
-        <w:tc>
-          <w:tcPr>
-            <w:tcW w:w="2126" w:type="dxa"/>
+              <w:t>btnConvert</w:t>
+            </w:r>
+          </w:p>
+        </w:tc>
+        <w:tc>
+          <w:tcPr>
+            <w:tcW w:w="2128" w:type="dxa"/>
             <w:tcBorders>
               <w:top w:val="nil"/>
             </w:tcBorders>
@@ -759,6 +772,7 @@
                 <w:szCs w:val="22"/>
                 <w:lang w:val="en-US" w:eastAsia="en-US" w:bidi="ar-SA"/>
               </w:rPr>
+              <w:t>verifies input from txtMeasure, gets conversion type from the radio buttons,performs conversion, and displays result in lblResult</w:t>
             </w:r>
           </w:p>
         </w:tc>
@@ -767,7 +781,7 @@
         <w:trPr/>
         <w:tc>
           <w:tcPr>
-            <w:tcW w:w="2117" w:type="dxa"/>
+            <w:tcW w:w="2115" w:type="dxa"/>
             <w:tcBorders>
               <w:top w:val="nil"/>
             </w:tcBorders>
@@ -795,13 +809,138 @@
                 <w:szCs w:val="22"/>
                 <w:lang w:val="en-US" w:eastAsia="en-US" w:bidi="ar-SA"/>
               </w:rPr>
+              <w:t>btnClear</w:t>
+            </w:r>
+          </w:p>
+        </w:tc>
+        <w:tc>
+          <w:tcPr>
+            <w:tcW w:w="2128" w:type="dxa"/>
+            <w:tcBorders>
+              <w:top w:val="nil"/>
+            </w:tcBorders>
+          </w:tcPr>
+          <w:p>
+            <w:pPr>
+              <w:pStyle w:val="Normal"/>
+              <w:widowControl w:val="false"/>
+              <w:suppressAutoHyphens w:val="true"/>
+              <w:spacing w:lineRule="auto" w:line="240" w:before="0" w:after="0"/>
+              <w:jc w:val="left"/>
+              <w:rPr>
+                <w:rFonts w:ascii="Calibri" w:hAnsi="Calibri" w:eastAsia="Calibri" w:cs=""/>
+                <w:kern w:val="0"/>
+                <w:sz w:val="22"/>
+                <w:szCs w:val="22"/>
+                <w:lang w:val="en-US" w:eastAsia="en-US" w:bidi="ar-SA"/>
+              </w:rPr>
+            </w:pPr>
+            <w:r>
+              <w:rPr>
+                <w:rFonts w:eastAsia="Calibri" w:cs=""/>
+                <w:kern w:val="0"/>
+                <w:sz w:val="22"/>
+                <w:szCs w:val="22"/>
+                <w:lang w:val="en-US" w:eastAsia="en-US" w:bidi="ar-SA"/>
+              </w:rPr>
+              <w:t>click</w:t>
+            </w:r>
+          </w:p>
+        </w:tc>
+        <w:tc>
+          <w:tcPr>
+            <w:tcW w:w="5107" w:type="dxa"/>
+            <w:tcBorders>
+              <w:top w:val="nil"/>
+            </w:tcBorders>
+          </w:tcPr>
+          <w:p>
+            <w:pPr>
+              <w:pStyle w:val="Normal"/>
+              <w:widowControl w:val="false"/>
+              <w:suppressAutoHyphens w:val="true"/>
+              <w:spacing w:lineRule="auto" w:line="240" w:before="0" w:after="0"/>
+              <w:jc w:val="left"/>
+              <w:rPr>
+                <w:rFonts w:ascii="Calibri" w:hAnsi="Calibri" w:eastAsia="Calibri" w:cs=""/>
+                <w:kern w:val="0"/>
+                <w:sz w:val="22"/>
+                <w:szCs w:val="22"/>
+                <w:lang w:val="en-US" w:eastAsia="en-US" w:bidi="ar-SA"/>
+              </w:rPr>
+            </w:pPr>
+            <w:r>
+              <w:rPr>
+                <w:rFonts w:eastAsia="Calibri" w:cs=""/>
+                <w:kern w:val="0"/>
+                <w:sz w:val="22"/>
+                <w:szCs w:val="22"/>
+                <w:lang w:val="en-US" w:eastAsia="en-US" w:bidi="ar-SA"/>
+              </w:rPr>
+              <w:t xml:space="preserve">clear contents of txtMeasure and lblResult, select radInToM, </w:t>
+            </w:r>
+            <w:r>
+              <w:rPr>
+                <w:rFonts w:eastAsia="Calibri" w:cs=""/>
+                <w:kern w:val="0"/>
+                <w:sz w:val="22"/>
+                <w:szCs w:val="22"/>
+                <w:lang w:val="en-US" w:eastAsia="en-US" w:bidi="ar-SA"/>
+              </w:rPr>
+              <w:t xml:space="preserve">focus txtMeasure, </w:t>
+            </w:r>
+            <w:r>
+              <w:rPr>
+                <w:rFonts w:eastAsia="Calibri" w:cs=""/>
+                <w:kern w:val="0"/>
+                <w:sz w:val="22"/>
+                <w:szCs w:val="22"/>
+                <w:lang w:val="en-US" w:eastAsia="en-US" w:bidi="ar-SA"/>
+              </w:rPr>
+              <w:t>set lblResult to not visible</w:t>
+            </w:r>
+          </w:p>
+        </w:tc>
+      </w:tr>
+      <w:tr>
+        <w:trPr/>
+        <w:tc>
+          <w:tcPr>
+            <w:tcW w:w="2115" w:type="dxa"/>
+            <w:tcBorders>
+              <w:top w:val="nil"/>
+            </w:tcBorders>
+          </w:tcPr>
+          <w:p>
+            <w:pPr>
+              <w:pStyle w:val="Normal"/>
+              <w:widowControl w:val="false"/>
+              <w:suppressAutoHyphens w:val="true"/>
+              <w:spacing w:lineRule="auto" w:line="240" w:before="0" w:after="0"/>
+              <w:jc w:val="left"/>
+              <w:rPr>
+                <w:rFonts w:ascii="Calibri" w:hAnsi="Calibri" w:eastAsia="Calibri" w:cs=""/>
+                <w:kern w:val="0"/>
+                <w:sz w:val="22"/>
+                <w:szCs w:val="22"/>
+                <w:lang w:val="en-US" w:eastAsia="en-US" w:bidi="ar-SA"/>
+              </w:rPr>
+            </w:pPr>
+            <w:r>
+              <w:rPr>
+                <w:rFonts w:eastAsia="Calibri" w:cs=""/>
+                <w:kern w:val="0"/>
+                <w:sz w:val="22"/>
+                <w:szCs w:val="22"/>
+                <w:lang w:val="en-US" w:eastAsia="en-US" w:bidi="ar-SA"/>
+              </w:rPr>
               <w:t>btnExit</w:t>
             </w:r>
           </w:p>
         </w:tc>
         <w:tc>
           <w:tcPr>
-            <w:tcW w:w="2126" w:type="dxa"/>
+            <w:tcW w:w="2128" w:type="dxa"/>
             <w:tcBorders>
               <w:top w:val="nil"/>
             </w:tcBorders>
@@ -1384,6 +1523,29 @@
       <w:rFonts w:cs="Lucida Sans"/>
     </w:rPr>
   </w:style>
+  <w:style w:type="paragraph" w:styleId="TableContents">
+    <w:name w:val="Table Contents"/>
+    <w:basedOn w:val="Normal"/>
+    <w:qFormat/>
+    <w:pPr>
+      <w:widowControl w:val="false"/>
+      <w:suppressLineNumbers/>
+    </w:pPr>
+    <w:rPr/>
+  </w:style>
+  <w:style w:type="paragraph" w:styleId="TableHeading">
+    <w:name w:val="Table Heading"/>
+    <w:basedOn w:val="TableContents"/>
+    <w:qFormat/>
+    <w:pPr>
+      <w:suppressLineNumbers/>
+      <w:jc w:val="center"/>
+    </w:pPr>
+    <w:rPr>
+      <w:b/>
+      <w:bCs/>
+    </w:rPr>
+  </w:style>
   <w:style w:type="numbering" w:styleId="NoList" w:default="1">
     <w:name w:val="No List"/>
     <w:uiPriority w:val="99"/>

</xml_diff>